<commit_message>
added content to pages
</commit_message>
<xml_diff>
--- a/mission and vision.docx
+++ b/mission and vision.docx
@@ -1,6 +1,6 @@
 
 <file path=word/document.xml><?xml version="1.0" encoding="utf-8"?>
-<w:document xmlns:wpc="http://schemas.microsoft.com/office/word/2010/wordprocessingCanvas" xmlns:mo="http://schemas.microsoft.com/office/mac/office/2008/main" xmlns:mc="http://schemas.openxmlformats.org/markup-compatibility/2006" xmlns:mv="urn:schemas-microsoft-com:mac:vml" xmlns:o="urn:schemas-microsoft-com:office:office" xmlns:r="http://schemas.openxmlformats.org/officeDocument/2006/relationships" xmlns:m="http://schemas.openxmlformats.org/officeDocument/2006/math" xmlns:v="urn:schemas-microsoft-com:vml" xmlns:wp14="http://schemas.microsoft.com/office/word/2010/wordprocessingDrawing" xmlns:wp="http://schemas.openxmlformats.org/drawingml/2006/wordprocessingDrawing" xmlns:w10="urn:schemas-microsoft-com:office:word" xmlns:w="http://schemas.openxmlformats.org/wordprocessingml/2006/main" xmlns:w14="http://schemas.microsoft.com/office/word/2010/wordml" xmlns:w15="http://schemas.microsoft.com/office/word/2012/wordml" xmlns:wpg="http://schemas.microsoft.com/office/word/2010/wordprocessingGroup" xmlns:wpi="http://schemas.microsoft.com/office/word/2010/wordprocessingInk" xmlns:wne="http://schemas.microsoft.com/office/word/2006/wordml" xmlns:wps="http://schemas.microsoft.com/office/word/2010/wordprocessingShape" mc:Ignorable="w14 w15 wp14">
+<w:document xmlns:wpc="http://schemas.microsoft.com/office/word/2010/wordprocessingCanvas" xmlns:cx="http://schemas.microsoft.com/office/drawing/2014/chartex" xmlns:cx1="http://schemas.microsoft.com/office/drawing/2015/9/8/chartex" xmlns:cx2="http://schemas.microsoft.com/office/drawing/2015/10/21/chartex" xmlns:cx3="http://schemas.microsoft.com/office/drawing/2016/5/9/chartex" xmlns:cx4="http://schemas.microsoft.com/office/drawing/2016/5/10/chartex" xmlns:cx5="http://schemas.microsoft.com/office/drawing/2016/5/11/chartex" xmlns:cx6="http://schemas.microsoft.com/office/drawing/2016/5/12/chartex" xmlns:cx7="http://schemas.microsoft.com/office/drawing/2016/5/13/chartex" xmlns:cx8="http://schemas.microsoft.com/office/drawing/2016/5/14/chartex" xmlns:mc="http://schemas.openxmlformats.org/markup-compatibility/2006" xmlns:aink="http://schemas.microsoft.com/office/drawing/2016/ink" xmlns:am3d="http://schemas.microsoft.com/office/drawing/2017/model3d" xmlns:o="urn:schemas-microsoft-com:office:office" xmlns:r="http://schemas.openxmlformats.org/officeDocument/2006/relationships" xmlns:m="http://schemas.openxmlformats.org/officeDocument/2006/math" xmlns:v="urn:schemas-microsoft-com:vml" xmlns:wp14="http://schemas.microsoft.com/office/word/2010/wordprocessingDrawing" xmlns:wp="http://schemas.openxmlformats.org/drawingml/2006/wordprocessingDrawing" xmlns:w10="urn:schemas-microsoft-com:office:word" xmlns:w="http://schemas.openxmlformats.org/wordprocessingml/2006/main" xmlns:w14="http://schemas.microsoft.com/office/word/2010/wordml" xmlns:w15="http://schemas.microsoft.com/office/word/2012/wordml" xmlns:w16cid="http://schemas.microsoft.com/office/word/2016/wordml/cid" xmlns:w16se="http://schemas.microsoft.com/office/word/2015/wordml/symex" xmlns:wpg="http://schemas.microsoft.com/office/word/2010/wordprocessingGroup" xmlns:wpi="http://schemas.microsoft.com/office/word/2010/wordprocessingInk" xmlns:wne="http://schemas.microsoft.com/office/word/2006/wordml" xmlns:wps="http://schemas.microsoft.com/office/word/2010/wordprocessingShape" mc:Ignorable="w14 w15 w16se w16cid wp14">
   <w:body>
     <w:p>
       <w:pPr>
@@ -63,6 +63,7 @@
           <w:rFonts w:ascii="Times New Roman" w:hAnsi="Times New Roman" w:cs="Times New Roman"/>
         </w:rPr>
       </w:pPr>
+      <w:proofErr w:type="spellStart"/>
       <w:r>
         <w:rPr>
           <w:rFonts w:ascii="Times New Roman" w:hAnsi="Times New Roman" w:cs="Times New Roman"/>
@@ -71,15 +72,9 @@
           <w:szCs w:val="22"/>
           <w:shd w:val="clear" w:color="auto" w:fill="FFFFFF"/>
         </w:rPr>
-        <w:t xml:space="preserve">Mafubo fights extreme poverty, insecurity and the various forms of violence against women in Africa and elsewhere. </w:t>
-      </w:r>
-    </w:p>
-    <w:p>
-      <w:pPr>
-        <w:rPr>
-          <w:rFonts w:ascii="Times New Roman" w:hAnsi="Times New Roman" w:cs="Times New Roman"/>
-        </w:rPr>
-      </w:pPr>
+        <w:t>Mafubo</w:t>
+      </w:r>
+      <w:proofErr w:type="spellEnd"/>
       <w:r>
         <w:rPr>
           <w:rFonts w:ascii="Times New Roman" w:hAnsi="Times New Roman" w:cs="Times New Roman"/>
@@ -88,7 +83,36 @@
           <w:szCs w:val="22"/>
           <w:shd w:val="clear" w:color="auto" w:fill="FFFFFF"/>
         </w:rPr>
-        <w:t>Mafubo wants to ensure that girls from disadvantaged backgrounds are guaranteed conditions for academic success</w:t>
+        <w:t xml:space="preserve"> fights extreme poverty, insecurity and the various forms of violence against women in Africa and elsewhere. </w:t>
+      </w:r>
+    </w:p>
+    <w:p>
+      <w:pPr>
+        <w:rPr>
+          <w:rFonts w:ascii="Times New Roman" w:hAnsi="Times New Roman" w:cs="Times New Roman"/>
+        </w:rPr>
+      </w:pPr>
+      <w:proofErr w:type="spellStart"/>
+      <w:r>
+        <w:rPr>
+          <w:rFonts w:ascii="Times New Roman" w:hAnsi="Times New Roman" w:cs="Times New Roman"/>
+          <w:color w:val="000000"/>
+          <w:sz w:val="22"/>
+          <w:szCs w:val="22"/>
+          <w:shd w:val="clear" w:color="auto" w:fill="FFFFFF"/>
+        </w:rPr>
+        <w:t>Mafubo</w:t>
+      </w:r>
+      <w:proofErr w:type="spellEnd"/>
+      <w:r>
+        <w:rPr>
+          <w:rFonts w:ascii="Times New Roman" w:hAnsi="Times New Roman" w:cs="Times New Roman"/>
+          <w:color w:val="000000"/>
+          <w:sz w:val="22"/>
+          <w:szCs w:val="22"/>
+          <w:shd w:val="clear" w:color="auto" w:fill="FFFFFF"/>
+        </w:rPr>
+        <w:t xml:space="preserve"> wants to ensure that girls from disadvantaged backgrounds are guaranteed conditions for academic success</w:t>
       </w:r>
       <w:r>
         <w:rPr>
@@ -125,8 +149,86 @@
           <w:szCs w:val="21"/>
           <w:shd w:val="clear" w:color="auto" w:fill="FFFFFF"/>
         </w:rPr>
-        <w:t>In 2009 Monique Mujawamariya created the first Mafubo association in Montreal, Canada. It is only in 2012 that the idea of ​​making it a pan-African network first and international in a row has matured, and now the mafubo network organized in federation is established in 40 countries, bearing the same name and pursuing the same objectives :</w:t>
-      </w:r>
+        <w:t xml:space="preserve">In 2009 Monique </w:t>
+      </w:r>
+      <w:proofErr w:type="spellStart"/>
+      <w:r>
+        <w:rPr>
+          <w:rFonts w:ascii="Times New Roman" w:hAnsi="Times New Roman" w:cs="Times New Roman"/>
+          <w:color w:val="252525"/>
+          <w:sz w:val="21"/>
+          <w:szCs w:val="21"/>
+          <w:shd w:val="clear" w:color="auto" w:fill="FFFFFF"/>
+        </w:rPr>
+        <w:t>Mujawamariya</w:t>
+      </w:r>
+      <w:proofErr w:type="spellEnd"/>
+      <w:r>
+        <w:rPr>
+          <w:rFonts w:ascii="Times New Roman" w:hAnsi="Times New Roman" w:cs="Times New Roman"/>
+          <w:color w:val="252525"/>
+          <w:sz w:val="21"/>
+          <w:szCs w:val="21"/>
+          <w:shd w:val="clear" w:color="auto" w:fill="FFFFFF"/>
+        </w:rPr>
+        <w:t xml:space="preserve"> created the first </w:t>
+      </w:r>
+      <w:proofErr w:type="spellStart"/>
+      <w:r>
+        <w:rPr>
+          <w:rFonts w:ascii="Times New Roman" w:hAnsi="Times New Roman" w:cs="Times New Roman"/>
+          <w:color w:val="252525"/>
+          <w:sz w:val="21"/>
+          <w:szCs w:val="21"/>
+          <w:shd w:val="clear" w:color="auto" w:fill="FFFFFF"/>
+        </w:rPr>
+        <w:t>Mafubo</w:t>
+      </w:r>
+      <w:proofErr w:type="spellEnd"/>
+      <w:r>
+        <w:rPr>
+          <w:rFonts w:ascii="Times New Roman" w:hAnsi="Times New Roman" w:cs="Times New Roman"/>
+          <w:color w:val="252525"/>
+          <w:sz w:val="21"/>
+          <w:szCs w:val="21"/>
+          <w:shd w:val="clear" w:color="auto" w:fill="FFFFFF"/>
+        </w:rPr>
+        <w:t xml:space="preserve"> association in Montreal, Canada. It is only in 2012 that the idea of ​​making it a pan-African network first and international in a row has matured, and now the </w:t>
+      </w:r>
+      <w:proofErr w:type="spellStart"/>
+      <w:r>
+        <w:rPr>
+          <w:rFonts w:ascii="Times New Roman" w:hAnsi="Times New Roman" w:cs="Times New Roman"/>
+          <w:color w:val="252525"/>
+          <w:sz w:val="21"/>
+          <w:szCs w:val="21"/>
+          <w:shd w:val="clear" w:color="auto" w:fill="FFFFFF"/>
+        </w:rPr>
+        <w:t>mafubo</w:t>
+      </w:r>
+      <w:proofErr w:type="spellEnd"/>
+      <w:r>
+        <w:rPr>
+          <w:rFonts w:ascii="Times New Roman" w:hAnsi="Times New Roman" w:cs="Times New Roman"/>
+          <w:color w:val="252525"/>
+          <w:sz w:val="21"/>
+          <w:szCs w:val="21"/>
+          <w:shd w:val="clear" w:color="auto" w:fill="FFFFFF"/>
+        </w:rPr>
+        <w:t xml:space="preserve"> network organized in federation is established in 40 countries, bearing the same name and pursuing the same </w:t>
+      </w:r>
+      <w:proofErr w:type="gramStart"/>
+      <w:r>
+        <w:rPr>
+          <w:rFonts w:ascii="Times New Roman" w:hAnsi="Times New Roman" w:cs="Times New Roman"/>
+          <w:color w:val="252525"/>
+          <w:sz w:val="21"/>
+          <w:szCs w:val="21"/>
+          <w:shd w:val="clear" w:color="auto" w:fill="FFFFFF"/>
+        </w:rPr>
+        <w:t>objectives :</w:t>
+      </w:r>
+      <w:proofErr w:type="gramEnd"/>
     </w:p>
     <w:p>
       <w:pPr>
@@ -272,6 +374,7 @@
           <w:rFonts w:ascii="Times New Roman" w:hAnsi="Times New Roman" w:cs="Times New Roman"/>
         </w:rPr>
       </w:pPr>
+      <w:proofErr w:type="spellStart"/>
       <w:r>
         <w:rPr>
           <w:rFonts w:ascii="Arial" w:hAnsi="Arial" w:cs="Arial"/>
@@ -280,7 +383,40 @@
           <w:szCs w:val="20"/>
           <w:shd w:val="clear" w:color="auto" w:fill="FFFFFF"/>
         </w:rPr>
-        <w:t>Mafubo is apolitical and non-denominational. Its action is carried out with the local populations according to the needs and the priorities previously identified by the teams on site. "Mafubo is organized so that the impact of its involvement with the communities can be quickly quantifiable and its evaluation easy achieve. Its effect must be felt quickly and visibly.</w:t>
+        <w:t>Mafubo</w:t>
+      </w:r>
+      <w:proofErr w:type="spellEnd"/>
+      <w:r>
+        <w:rPr>
+          <w:rFonts w:ascii="Arial" w:hAnsi="Arial" w:cs="Arial"/>
+          <w:color w:val="252525"/>
+          <w:sz w:val="20"/>
+          <w:szCs w:val="20"/>
+          <w:shd w:val="clear" w:color="auto" w:fill="FFFFFF"/>
+        </w:rPr>
+        <w:t xml:space="preserve"> is apolitical and non-denominational. Its action is carried out with the local populations according to the needs and the priorities previously identified by the teams on site. "</w:t>
+      </w:r>
+      <w:proofErr w:type="spellStart"/>
+      <w:r>
+        <w:rPr>
+          <w:rFonts w:ascii="Arial" w:hAnsi="Arial" w:cs="Arial"/>
+          <w:color w:val="252525"/>
+          <w:sz w:val="20"/>
+          <w:szCs w:val="20"/>
+          <w:shd w:val="clear" w:color="auto" w:fill="FFFFFF"/>
+        </w:rPr>
+        <w:t>Mafubo</w:t>
+      </w:r>
+      <w:proofErr w:type="spellEnd"/>
+      <w:r>
+        <w:rPr>
+          <w:rFonts w:ascii="Arial" w:hAnsi="Arial" w:cs="Arial"/>
+          <w:color w:val="252525"/>
+          <w:sz w:val="20"/>
+          <w:szCs w:val="20"/>
+          <w:shd w:val="clear" w:color="auto" w:fill="FFFFFF"/>
+        </w:rPr>
+        <w:t xml:space="preserve"> is organized so that the impact of its involvement with the communities can be quickly quantifiable and its evaluation easy achieve. Its effect must be felt quickly and visibly.</w:t>
       </w:r>
     </w:p>
     <w:p>
@@ -311,6 +447,7 @@
           <w:rFonts w:ascii="Times New Roman" w:hAnsi="Times New Roman" w:cs="Times New Roman"/>
         </w:rPr>
       </w:pPr>
+      <w:proofErr w:type="spellStart"/>
       <w:r>
         <w:rPr>
           <w:rFonts w:ascii="Arial" w:hAnsi="Arial" w:cs="Arial"/>
@@ -319,7 +456,62 @@
           <w:szCs w:val="18"/>
           <w:shd w:val="clear" w:color="auto" w:fill="FFFFFF"/>
         </w:rPr>
-        <w:t>Mafubo is a word that comes from Rwandan culture and means: "A woman with a great deal of compassion for another woman, one who forgets herself to support and especially to spare the other the shame and degradation. Mafubo refers to a friend in whom one relies without net and without restraint; Especially when you need to be supported. By choosing this name for their network, its members express their willingness to advance through solidarity with the feminine.</w:t>
+        <w:t>Mafubo</w:t>
+      </w:r>
+      <w:proofErr w:type="spellEnd"/>
+      <w:r>
+        <w:rPr>
+          <w:rFonts w:ascii="Arial" w:hAnsi="Arial" w:cs="Arial"/>
+          <w:color w:val="252525"/>
+          <w:sz w:val="18"/>
+          <w:szCs w:val="18"/>
+          <w:shd w:val="clear" w:color="auto" w:fill="FFFFFF"/>
+        </w:rPr>
+        <w:t xml:space="preserve"> is a word that comes from Rwandan culture and means: "A woman with a great deal of compassion for another woman, one who forgets herself to support and </w:t>
+      </w:r>
+      <w:proofErr w:type="gramStart"/>
+      <w:r>
+        <w:rPr>
+          <w:rFonts w:ascii="Arial" w:hAnsi="Arial" w:cs="Arial"/>
+          <w:color w:val="252525"/>
+          <w:sz w:val="18"/>
+          <w:szCs w:val="18"/>
+          <w:shd w:val="clear" w:color="auto" w:fill="FFFFFF"/>
+        </w:rPr>
+        <w:t>especially</w:t>
+      </w:r>
+      <w:proofErr w:type="gramEnd"/>
+      <w:r>
+        <w:rPr>
+          <w:rFonts w:ascii="Arial" w:hAnsi="Arial" w:cs="Arial"/>
+          <w:color w:val="252525"/>
+          <w:sz w:val="18"/>
+          <w:szCs w:val="18"/>
+          <w:shd w:val="clear" w:color="auto" w:fill="FFFFFF"/>
+        </w:rPr>
+        <w:t xml:space="preserve"> to spare the other the shame and degradation. </w:t>
+      </w:r>
+      <w:proofErr w:type="spellStart"/>
+      <w:r>
+        <w:rPr>
+          <w:rFonts w:ascii="Arial" w:hAnsi="Arial" w:cs="Arial"/>
+          <w:color w:val="252525"/>
+          <w:sz w:val="18"/>
+          <w:szCs w:val="18"/>
+          <w:shd w:val="clear" w:color="auto" w:fill="FFFFFF"/>
+        </w:rPr>
+        <w:t>Mafubo</w:t>
+      </w:r>
+      <w:proofErr w:type="spellEnd"/>
+      <w:r>
+        <w:rPr>
+          <w:rFonts w:ascii="Arial" w:hAnsi="Arial" w:cs="Arial"/>
+          <w:color w:val="252525"/>
+          <w:sz w:val="18"/>
+          <w:szCs w:val="18"/>
+          <w:shd w:val="clear" w:color="auto" w:fill="FFFFFF"/>
+        </w:rPr>
+        <w:t xml:space="preserve"> refers to a friend in whom one relies without net and without restraint; Especially when you need to be supported. By choosing this name for their network, its members express their willingness to advance through solidarity with the feminine.</w:t>
       </w:r>
     </w:p>
     <w:p>
@@ -389,6 +581,641 @@
           <w:rFonts w:ascii="Times New Roman" w:eastAsia="Times New Roman" w:hAnsi="Times New Roman" w:cs="Times New Roman"/>
         </w:rPr>
       </w:pPr>
+    </w:p>
+    <w:p/>
+    <w:p/>
+    <w:p/>
+    <w:p/>
+    <w:p/>
+    <w:p/>
+    <w:p/>
+    <w:p/>
+    <w:p/>
+    <w:p/>
+    <w:p/>
+    <w:p/>
+    <w:p/>
+    <w:p>
+      <w:r>
+        <w:lastRenderedPageBreak/>
+        <w:t>About</w:t>
+      </w:r>
+    </w:p>
+    <w:tbl>
+      <w:tblPr>
+        <w:tblW w:w="0" w:type="auto"/>
+        <w:tblCellSpacing w:w="0" w:type="dxa"/>
+        <w:tblCellMar>
+          <w:left w:w="0" w:type="dxa"/>
+          <w:right w:w="0" w:type="dxa"/>
+        </w:tblCellMar>
+        <w:tblLook w:val="04A0" w:firstRow="1" w:lastRow="0" w:firstColumn="1" w:lastColumn="0" w:noHBand="0" w:noVBand="1"/>
+      </w:tblPr>
+      <w:tblGrid>
+        <w:gridCol w:w="6"/>
+        <w:gridCol w:w="1283"/>
+      </w:tblGrid>
+      <w:tr>
+        <w:trPr>
+          <w:tblCellSpacing w:w="0" w:type="dxa"/>
+        </w:trPr>
+        <w:tc>
+          <w:tcPr>
+            <w:tcW w:w="0" w:type="auto"/>
+            <w:vAlign w:val="center"/>
+            <w:hideMark/>
+          </w:tcPr>
+          <w:p/>
+        </w:tc>
+        <w:tc>
+          <w:tcPr>
+            <w:tcW w:w="0" w:type="auto"/>
+            <w:vAlign w:val="center"/>
+            <w:hideMark/>
+          </w:tcPr>
+          <w:p>
+            <w:r>
+              <w:t>Suggest Edits</w:t>
+            </w:r>
+          </w:p>
+        </w:tc>
+      </w:tr>
+    </w:tbl>
+    <w:p>
+      <w:r>
+        <w:rPr>
+          <w:noProof/>
+        </w:rPr>
+        <mc:AlternateContent>
+          <mc:Choice Requires="wps">
+            <w:drawing>
+              <wp:inline distT="0" distB="0" distL="0" distR="0" wp14:anchorId="51A18880" wp14:editId="021A71B7">
+                <wp:extent cx="304800" cy="304800"/>
+                <wp:effectExtent l="0" t="0" r="0" b="0"/>
+                <wp:docPr id="6" name="Rectangle 6" descr="https://www.facebook.com/rsrc.php/v3/yO/r/PfXN9vk7jn6.png"/>
+                <wp:cNvGraphicFramePr>
+                  <a:graphicFrameLocks xmlns:a="http://schemas.openxmlformats.org/drawingml/2006/main" noChangeAspect="1"/>
+                </wp:cNvGraphicFramePr>
+                <a:graphic xmlns:a="http://schemas.openxmlformats.org/drawingml/2006/main">
+                  <a:graphicData uri="http://schemas.microsoft.com/office/word/2010/wordprocessingShape">
+                    <wps:wsp>
+                      <wps:cNvSpPr>
+                        <a:spLocks noChangeAspect="1" noChangeArrowheads="1"/>
+                      </wps:cNvSpPr>
+                      <wps:spPr bwMode="auto">
+                        <a:xfrm>
+                          <a:off x="0" y="0"/>
+                          <a:ext cx="304800" cy="304800"/>
+                        </a:xfrm>
+                        <a:prstGeom prst="rect">
+                          <a:avLst/>
+                        </a:prstGeom>
+                        <a:noFill/>
+                        <a:ln>
+                          <a:noFill/>
+                        </a:ln>
+                        <a:extLst>
+                          <a:ext uri="{909E8E84-426E-40DD-AFC4-6F175D3DCCD1}">
+                            <a14:hiddenFill xmlns:a14="http://schemas.microsoft.com/office/drawing/2010/main">
+                              <a:solidFill>
+                                <a:srgbClr val="FFFFFF"/>
+                              </a:solidFill>
+                            </a14:hiddenFill>
+                          </a:ext>
+                          <a:ext uri="{91240B29-F687-4F45-9708-019B960494DF}">
+                            <a14:hiddenLine xmlns:a14="http://schemas.microsoft.com/office/drawing/2010/main" w="9525">
+                              <a:solidFill>
+                                <a:srgbClr val="000000"/>
+                              </a:solidFill>
+                              <a:miter lim="800000"/>
+                              <a:headEnd/>
+                              <a:tailEnd/>
+                            </a14:hiddenLine>
+                          </a:ext>
+                        </a:extLst>
+                      </wps:spPr>
+                      <wps:bodyPr rot="0" vert="horz" wrap="square" lIns="91440" tIns="45720" rIns="91440" bIns="45720" anchor="t" anchorCtr="0" upright="1">
+                        <a:noAutofit/>
+                      </wps:bodyPr>
+                    </wps:wsp>
+                  </a:graphicData>
+                </a:graphic>
+              </wp:inline>
+            </w:drawing>
+          </mc:Choice>
+          <mc:Fallback>
+            <w:pict>
+              <v:rect w14:anchorId="220AADBF" id="Rectangle 6" o:spid="_x0000_s1026" alt="https://www.facebook.com/rsrc.php/v3/yO/r/PfXN9vk7jn6.png" style="width:24pt;height:24pt;visibility:visible;mso-wrap-style:square;mso-left-percent:-10001;mso-top-percent:-10001;mso-position-horizontal:absolute;mso-position-horizontal-relative:char;mso-position-vertical:absolute;mso-position-vertical-relative:line;mso-left-percent:-10001;mso-top-percent:-10001;v-text-anchor:top" o:gfxdata="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" filled="f" stroked="f">
+                <o:lock v:ext="edit" aspectratio="t"/>
+                <w10:anchorlock/>
+              </v:rect>
+            </w:pict>
+          </mc:Fallback>
+        </mc:AlternateContent>
+      </w:r>
+    </w:p>
+    <w:p>
+      <w:r>
+        <w:t>Mission</w:t>
+      </w:r>
+    </w:p>
+    <w:p>
+      <w:r>
+        <w:t>Mission</w:t>
+      </w:r>
+      <w:r>
+        <w:br/>
+        <w:t>MAFUBO FIGHTS AGAINST EXTREME POVERTY, INSECURITY AND THE VARIOUS FORMS OF VIOLENCE INFLICTED ON AFRICAN WOMEN.</w:t>
+      </w:r>
+    </w:p>
+    <w:p>
+      <w:r>
+        <w:t>CONTACT INFO</w:t>
+      </w:r>
+    </w:p>
+    <w:p>
+      <w:r>
+        <w:rPr>
+          <w:noProof/>
+        </w:rPr>
+        <w:drawing>
+          <wp:inline distT="0" distB="0" distL="0" distR="0" wp14:anchorId="3CFE6506" wp14:editId="5B06E1F8">
+            <wp:extent cx="228600" cy="228600"/>
+            <wp:effectExtent l="0" t="0" r="0" b="0"/>
+            <wp:docPr id="5" name="Picture 5" descr="https://www.facebook.com/rsrc.php/v3/yZ/r/oOfSsM_zvYq.png"/>
+            <wp:cNvGraphicFramePr>
+              <a:graphicFrameLocks xmlns:a="http://schemas.openxmlformats.org/drawingml/2006/main" noChangeAspect="1"/>
+            </wp:cNvGraphicFramePr>
+            <a:graphic xmlns:a="http://schemas.openxmlformats.org/drawingml/2006/main">
+              <a:graphicData uri="http://schemas.openxmlformats.org/drawingml/2006/picture">
+                <pic:pic xmlns:pic="http://schemas.openxmlformats.org/drawingml/2006/picture">
+                  <pic:nvPicPr>
+                    <pic:cNvPr id="0" name="Picture 2" descr="https://www.facebook.com/rsrc.php/v3/yZ/r/oOfSsM_zvYq.png"/>
+                    <pic:cNvPicPr>
+                      <a:picLocks noChangeAspect="1" noChangeArrowheads="1"/>
+                    </pic:cNvPicPr>
+                  </pic:nvPicPr>
+                  <pic:blipFill>
+                    <a:blip r:embed="rId6">
+                      <a:extLst>
+                        <a:ext uri="{28A0092B-C50C-407E-A947-70E740481C1C}">
+                          <a14:useLocalDpi xmlns:a14="http://schemas.microsoft.com/office/drawing/2010/main" val="0"/>
+                        </a:ext>
+                      </a:extLst>
+                    </a:blip>
+                    <a:srcRect/>
+                    <a:stretch>
+                      <a:fillRect/>
+                    </a:stretch>
+                  </pic:blipFill>
+                  <pic:spPr bwMode="auto">
+                    <a:xfrm>
+                      <a:off x="0" y="0"/>
+                      <a:ext cx="228600" cy="228600"/>
+                    </a:xfrm>
+                    <a:prstGeom prst="rect">
+                      <a:avLst/>
+                    </a:prstGeom>
+                    <a:noFill/>
+                    <a:ln>
+                      <a:noFill/>
+                    </a:ln>
+                  </pic:spPr>
+                </pic:pic>
+              </a:graphicData>
+            </a:graphic>
+          </wp:inline>
+        </w:drawing>
+      </w:r>
+    </w:p>
+    <w:p>
+      <w:r>
+        <w:t>Call 026 965 1234</w:t>
+      </w:r>
+    </w:p>
+    <w:p>
+      <w:r>
+        <w:rPr>
+          <w:noProof/>
+        </w:rPr>
+        <w:drawing>
+          <wp:inline distT="0" distB="0" distL="0" distR="0" wp14:anchorId="06767ECF" wp14:editId="14B51054">
+            <wp:extent cx="228600" cy="228600"/>
+            <wp:effectExtent l="0" t="0" r="0" b="0"/>
+            <wp:docPr id="4" name="Picture 4" descr="https://www.facebook.com/rsrc.php/v3/yA/r/klODKS5fNhJ.png"/>
+            <wp:cNvGraphicFramePr>
+              <a:graphicFrameLocks xmlns:a="http://schemas.openxmlformats.org/drawingml/2006/main" noChangeAspect="1"/>
+            </wp:cNvGraphicFramePr>
+            <a:graphic xmlns:a="http://schemas.openxmlformats.org/drawingml/2006/main">
+              <a:graphicData uri="http://schemas.openxmlformats.org/drawingml/2006/picture">
+                <pic:pic xmlns:pic="http://schemas.openxmlformats.org/drawingml/2006/picture">
+                  <pic:nvPicPr>
+                    <pic:cNvPr id="0" name="Picture 3" descr="https://www.facebook.com/rsrc.php/v3/yA/r/klODKS5fNhJ.png"/>
+                    <pic:cNvPicPr>
+                      <a:picLocks noChangeAspect="1" noChangeArrowheads="1"/>
+                    </pic:cNvPicPr>
+                  </pic:nvPicPr>
+                  <pic:blipFill>
+                    <a:blip r:embed="rId7">
+                      <a:extLst>
+                        <a:ext uri="{28A0092B-C50C-407E-A947-70E740481C1C}">
+                          <a14:useLocalDpi xmlns:a14="http://schemas.microsoft.com/office/drawing/2010/main" val="0"/>
+                        </a:ext>
+                      </a:extLst>
+                    </a:blip>
+                    <a:srcRect/>
+                    <a:stretch>
+                      <a:fillRect/>
+                    </a:stretch>
+                  </pic:blipFill>
+                  <pic:spPr bwMode="auto">
+                    <a:xfrm>
+                      <a:off x="0" y="0"/>
+                      <a:ext cx="228600" cy="228600"/>
+                    </a:xfrm>
+                    <a:prstGeom prst="rect">
+                      <a:avLst/>
+                    </a:prstGeom>
+                    <a:noFill/>
+                    <a:ln>
+                      <a:noFill/>
+                    </a:ln>
+                  </pic:spPr>
+                </pic:pic>
+              </a:graphicData>
+            </a:graphic>
+          </wp:inline>
+        </w:drawing>
+      </w:r>
+    </w:p>
+    <w:p>
+      <w:proofErr w:type="spellStart"/>
+      <w:r>
+        <w:rPr>
+          <w:rStyle w:val="50f4"/>
+        </w:rPr>
+        <w:t>Mafubo</w:t>
+      </w:r>
+      <w:proofErr w:type="spellEnd"/>
+      <w:r>
+        <w:rPr>
+          <w:rStyle w:val="50f4"/>
+        </w:rPr>
+        <w:t xml:space="preserve"> GHANA</w:t>
+      </w:r>
+    </w:p>
+    <w:p>
+      <w:r>
+        <w:rPr>
+          <w:noProof/>
+        </w:rPr>
+        <w:drawing>
+          <wp:inline distT="0" distB="0" distL="0" distR="0" wp14:anchorId="0AEB86B2" wp14:editId="6D2719D0">
+            <wp:extent cx="228600" cy="228600"/>
+            <wp:effectExtent l="0" t="0" r="0" b="0"/>
+            <wp:docPr id="3" name="Picture 3" descr="https://www.facebook.com/rsrc.php/v3/yP/r/j6RRNSQTuuG.png"/>
+            <wp:cNvGraphicFramePr>
+              <a:graphicFrameLocks xmlns:a="http://schemas.openxmlformats.org/drawingml/2006/main" noChangeAspect="1"/>
+            </wp:cNvGraphicFramePr>
+            <a:graphic xmlns:a="http://schemas.openxmlformats.org/drawingml/2006/main">
+              <a:graphicData uri="http://schemas.openxmlformats.org/drawingml/2006/picture">
+                <pic:pic xmlns:pic="http://schemas.openxmlformats.org/drawingml/2006/picture">
+                  <pic:nvPicPr>
+                    <pic:cNvPr id="0" name="Picture 4" descr="https://www.facebook.com/rsrc.php/v3/yP/r/j6RRNSQTuuG.png"/>
+                    <pic:cNvPicPr>
+                      <a:picLocks noChangeAspect="1" noChangeArrowheads="1"/>
+                    </pic:cNvPicPr>
+                  </pic:nvPicPr>
+                  <pic:blipFill>
+                    <a:blip r:embed="rId8">
+                      <a:extLst>
+                        <a:ext uri="{28A0092B-C50C-407E-A947-70E740481C1C}">
+                          <a14:useLocalDpi xmlns:a14="http://schemas.microsoft.com/office/drawing/2010/main" val="0"/>
+                        </a:ext>
+                      </a:extLst>
+                    </a:blip>
+                    <a:srcRect/>
+                    <a:stretch>
+                      <a:fillRect/>
+                    </a:stretch>
+                  </pic:blipFill>
+                  <pic:spPr bwMode="auto">
+                    <a:xfrm>
+                      <a:off x="0" y="0"/>
+                      <a:ext cx="228600" cy="228600"/>
+                    </a:xfrm>
+                    <a:prstGeom prst="rect">
+                      <a:avLst/>
+                    </a:prstGeom>
+                    <a:noFill/>
+                    <a:ln>
+                      <a:noFill/>
+                    </a:ln>
+                  </pic:spPr>
+                </pic:pic>
+              </a:graphicData>
+            </a:graphic>
+          </wp:inline>
+        </w:drawing>
+      </w:r>
+    </w:p>
+    <w:p>
+      <w:pPr>
+        <w:rPr>
+          <w:rStyle w:val="Hyperlink"/>
+        </w:rPr>
+      </w:pPr>
+      <w:r>
+        <w:fldChar w:fldCharType="begin"/>
+      </w:r>
+      <w:r>
+        <w:instrText xml:space="preserve"> HYPERLINK "mailto:mafuboghana2017@gmail.com?__xt__=33.%7B%22logging_data%22%3A%7B%22event_type%22%3A%22clicked_open_url_action%22%2C%22impression_info%22%3A%22eyJmIjp7InN0eWxlIjoiMzgiLCJpdGVtX2NvdW50IjoiMCJ9fQ%22%2C%22surface%22%3A%22www_page_about_tab%22%2C%22interacted_story_type%22%3A%22718520444955922%22%2C%22session_id%22%3A%22692341813d2776052f96e69e580d8f89%22%7D%7D" </w:instrText>
+      </w:r>
+      <w:r>
+        <w:fldChar w:fldCharType="separate"/>
+      </w:r>
+    </w:p>
+    <w:p>
+      <w:r>
+        <w:rPr>
+          <w:color w:val="0000FF"/>
+          <w:u w:val="single"/>
+        </w:rPr>
+        <w:t>mafuboghana2017@gmail.com</w:t>
+      </w:r>
+    </w:p>
+    <w:p>
+      <w:r>
+        <w:fldChar w:fldCharType="end"/>
+      </w:r>
+    </w:p>
+    <w:p>
+      <w:r>
+        <w:t>MORE INFO</w:t>
+      </w:r>
+    </w:p>
+    <w:p>
+      <w:r>
+        <w:rPr>
+          <w:noProof/>
+        </w:rPr>
+        <w:drawing>
+          <wp:inline distT="0" distB="0" distL="0" distR="0" wp14:anchorId="089B16AF" wp14:editId="4AB2383A">
+            <wp:extent cx="190500" cy="190500"/>
+            <wp:effectExtent l="0" t="0" r="0" b="0"/>
+            <wp:docPr id="2" name="Picture 2" descr="https://www.facebook.com/rsrc.php/v3/y6/r/w_F0QQTmQi4.png"/>
+            <wp:cNvGraphicFramePr>
+              <a:graphicFrameLocks xmlns:a="http://schemas.openxmlformats.org/drawingml/2006/main" noChangeAspect="1"/>
+            </wp:cNvGraphicFramePr>
+            <a:graphic xmlns:a="http://schemas.openxmlformats.org/drawingml/2006/main">
+              <a:graphicData uri="http://schemas.openxmlformats.org/drawingml/2006/picture">
+                <pic:pic xmlns:pic="http://schemas.openxmlformats.org/drawingml/2006/picture">
+                  <pic:nvPicPr>
+                    <pic:cNvPr id="0" name="Picture 5" descr="https://www.facebook.com/rsrc.php/v3/y6/r/w_F0QQTmQi4.png"/>
+                    <pic:cNvPicPr>
+                      <a:picLocks noChangeAspect="1" noChangeArrowheads="1"/>
+                    </pic:cNvPicPr>
+                  </pic:nvPicPr>
+                  <pic:blipFill>
+                    <a:blip r:embed="rId9">
+                      <a:extLst>
+                        <a:ext uri="{28A0092B-C50C-407E-A947-70E740481C1C}">
+                          <a14:useLocalDpi xmlns:a14="http://schemas.microsoft.com/office/drawing/2010/main" val="0"/>
+                        </a:ext>
+                      </a:extLst>
+                    </a:blip>
+                    <a:srcRect/>
+                    <a:stretch>
+                      <a:fillRect/>
+                    </a:stretch>
+                  </pic:blipFill>
+                  <pic:spPr bwMode="auto">
+                    <a:xfrm>
+                      <a:off x="0" y="0"/>
+                      <a:ext cx="190500" cy="190500"/>
+                    </a:xfrm>
+                    <a:prstGeom prst="rect">
+                      <a:avLst/>
+                    </a:prstGeom>
+                    <a:noFill/>
+                    <a:ln>
+                      <a:noFill/>
+                    </a:ln>
+                  </pic:spPr>
+                </pic:pic>
+              </a:graphicData>
+            </a:graphic>
+          </wp:inline>
+        </w:drawing>
+      </w:r>
+    </w:p>
+    <w:p>
+      <w:r>
+        <w:t>About</w:t>
+      </w:r>
+    </w:p>
+    <w:p>
+      <w:proofErr w:type="spellStart"/>
+      <w:r>
+        <w:t>Mafubo</w:t>
+      </w:r>
+      <w:proofErr w:type="spellEnd"/>
+      <w:r>
+        <w:t xml:space="preserve"> is a Word from The Rwandan Language meaning "A woman who has a lot of compassion for other women</w:t>
+      </w:r>
+      <w:proofErr w:type="gramStart"/>
+      <w:r>
+        <w:t>" .</w:t>
+      </w:r>
+      <w:proofErr w:type="gramEnd"/>
+      <w:r>
+        <w:t xml:space="preserve"> At </w:t>
+      </w:r>
+      <w:proofErr w:type="spellStart"/>
+      <w:r>
+        <w:t>Mafubo</w:t>
+      </w:r>
+      <w:proofErr w:type="spellEnd"/>
+      <w:r>
+        <w:t xml:space="preserve"> we believe in </w:t>
+      </w:r>
+      <w:proofErr w:type="gramStart"/>
+      <w:r>
+        <w:t>The</w:t>
+      </w:r>
+      <w:proofErr w:type="gramEnd"/>
+      <w:r>
+        <w:t xml:space="preserve"> feminine </w:t>
+      </w:r>
+      <w:proofErr w:type="spellStart"/>
+      <w:r>
+        <w:t>solidality</w:t>
+      </w:r>
+      <w:proofErr w:type="spellEnd"/>
+      <w:r>
+        <w:t>.</w:t>
+      </w:r>
+    </w:p>
+    <w:p>
+      <w:r>
+        <w:rPr>
+          <w:noProof/>
+        </w:rPr>
+        <w:drawing>
+          <wp:inline distT="0" distB="0" distL="0" distR="0" wp14:anchorId="40C1FE02" wp14:editId="168E95F7">
+            <wp:extent cx="190500" cy="190500"/>
+            <wp:effectExtent l="0" t="0" r="0" b="0"/>
+            <wp:docPr id="1" name="Picture 1" descr="https://www.facebook.com/rsrc.php/v3/y6/r/w_F0QQTmQi4.png"/>
+            <wp:cNvGraphicFramePr>
+              <a:graphicFrameLocks xmlns:a="http://schemas.openxmlformats.org/drawingml/2006/main" noChangeAspect="1"/>
+            </wp:cNvGraphicFramePr>
+            <a:graphic xmlns:a="http://schemas.openxmlformats.org/drawingml/2006/main">
+              <a:graphicData uri="http://schemas.openxmlformats.org/drawingml/2006/picture">
+                <pic:pic xmlns:pic="http://schemas.openxmlformats.org/drawingml/2006/picture">
+                  <pic:nvPicPr>
+                    <pic:cNvPr id="0" name="Picture 6" descr="https://www.facebook.com/rsrc.php/v3/y6/r/w_F0QQTmQi4.png"/>
+                    <pic:cNvPicPr>
+                      <a:picLocks noChangeAspect="1" noChangeArrowheads="1"/>
+                    </pic:cNvPicPr>
+                  </pic:nvPicPr>
+                  <pic:blipFill>
+                    <a:blip r:embed="rId9">
+                      <a:extLst>
+                        <a:ext uri="{28A0092B-C50C-407E-A947-70E740481C1C}">
+                          <a14:useLocalDpi xmlns:a14="http://schemas.microsoft.com/office/drawing/2010/main" val="0"/>
+                        </a:ext>
+                      </a:extLst>
+                    </a:blip>
+                    <a:srcRect/>
+                    <a:stretch>
+                      <a:fillRect/>
+                    </a:stretch>
+                  </pic:blipFill>
+                  <pic:spPr bwMode="auto">
+                    <a:xfrm>
+                      <a:off x="0" y="0"/>
+                      <a:ext cx="190500" cy="190500"/>
+                    </a:xfrm>
+                    <a:prstGeom prst="rect">
+                      <a:avLst/>
+                    </a:prstGeom>
+                    <a:noFill/>
+                    <a:ln>
+                      <a:noFill/>
+                    </a:ln>
+                  </pic:spPr>
+                </pic:pic>
+              </a:graphicData>
+            </a:graphic>
+          </wp:inline>
+        </w:drawing>
+      </w:r>
+    </w:p>
+    <w:p>
+      <w:proofErr w:type="spellStart"/>
+      <w:r>
+        <w:t>Impressum</w:t>
+      </w:r>
+      <w:proofErr w:type="spellEnd"/>
+    </w:p>
+    <w:p>
+      <w:r>
+        <w:t xml:space="preserve">At </w:t>
+      </w:r>
+      <w:proofErr w:type="spellStart"/>
+      <w:r>
+        <w:t>Mafubo</w:t>
+      </w:r>
+      <w:proofErr w:type="spellEnd"/>
+      <w:r>
+        <w:t xml:space="preserve"> we believe in </w:t>
+      </w:r>
+      <w:proofErr w:type="gramStart"/>
+      <w:r>
+        <w:t>The</w:t>
+      </w:r>
+      <w:proofErr w:type="gramEnd"/>
+      <w:r>
+        <w:t xml:space="preserve"> feminine </w:t>
+      </w:r>
+      <w:proofErr w:type="spellStart"/>
+      <w:r>
+        <w:t>solidality</w:t>
+      </w:r>
+      <w:proofErr w:type="spellEnd"/>
+      <w:r>
+        <w:t>.</w:t>
+      </w:r>
+    </w:p>
+    <w:p>
+      <w:r>
+        <w:rPr>
+          <w:i/>
+          <w:iCs/>
+          <w:u w:val="single"/>
+        </w:rPr>
+        <w:t>categories</w:t>
+      </w:r>
+    </w:p>
+    <w:p>
+      <w:hyperlink r:id="rId10" w:history="1">
+        <w:r>
+          <w:rPr>
+            <w:rStyle w:val="Hyperlink"/>
+          </w:rPr>
+          <w:t>Non-Governmental Organization (NGO)</w:t>
+        </w:r>
+      </w:hyperlink>
+    </w:p>
+    <w:p>
+      <w:r>
+        <w:t>STORY</w:t>
+      </w:r>
+    </w:p>
+    <w:p>
+      <w:pPr>
+        <w:spacing w:after="240"/>
+      </w:pPr>
+      <w:proofErr w:type="spellStart"/>
+      <w:r>
+        <w:t>Mafubo</w:t>
+      </w:r>
+      <w:proofErr w:type="spellEnd"/>
+      <w:r>
+        <w:t xml:space="preserve"> is a Word from The Rwandan Language meaning "A woman who has a lot of compassion for other women</w:t>
+      </w:r>
+      <w:proofErr w:type="gramStart"/>
+      <w:r>
+        <w:t>" .</w:t>
+      </w:r>
+      <w:proofErr w:type="gramEnd"/>
+      <w:r>
+        <w:t xml:space="preserve"> At </w:t>
+      </w:r>
+      <w:proofErr w:type="spellStart"/>
+      <w:r>
+        <w:t>Mafubo</w:t>
+      </w:r>
+      <w:proofErr w:type="spellEnd"/>
+      <w:r>
+        <w:t xml:space="preserve"> we believe in </w:t>
+      </w:r>
+      <w:proofErr w:type="gramStart"/>
+      <w:r>
+        <w:t>The</w:t>
+      </w:r>
+      <w:proofErr w:type="gramEnd"/>
+      <w:r>
+        <w:t xml:space="preserve"> feminine </w:t>
+      </w:r>
+      <w:proofErr w:type="spellStart"/>
+      <w:r>
+        <w:t>solidality</w:t>
+      </w:r>
+      <w:proofErr w:type="spellEnd"/>
+      <w:r>
+        <w:t>.</w:t>
+      </w:r>
     </w:p>
     <w:p>
       <w:bookmarkStart w:id="0" w:name="_GoBack"/>
@@ -405,8 +1232,8 @@
 </file>
 
 <file path=word/numbering.xml><?xml version="1.0" encoding="utf-8"?>
-<w:numbering xmlns:wpc="http://schemas.microsoft.com/office/word/2010/wordprocessingCanvas" xmlns:mo="http://schemas.microsoft.com/office/mac/office/2008/main" xmlns:mc="http://schemas.openxmlformats.org/markup-compatibility/2006" xmlns:mv="urn:schemas-microsoft-com:mac:vml" xmlns:o="urn:schemas-microsoft-com:office:office" xmlns:r="http://schemas.openxmlformats.org/officeDocument/2006/relationships" xmlns:m="http://schemas.openxmlformats.org/officeDocument/2006/math" xmlns:v="urn:schemas-microsoft-com:vml" xmlns:wp14="http://schemas.microsoft.com/office/word/2010/wordprocessingDrawing" xmlns:wp="http://schemas.openxmlformats.org/drawingml/2006/wordprocessingDrawing" xmlns:w10="urn:schemas-microsoft-com:office:word" xmlns:w="http://schemas.openxmlformats.org/wordprocessingml/2006/main" xmlns:w14="http://schemas.microsoft.com/office/word/2010/wordml" xmlns:w15="http://schemas.microsoft.com/office/word/2012/wordml" xmlns:wpg="http://schemas.microsoft.com/office/word/2010/wordprocessingGroup" xmlns:wpi="http://schemas.microsoft.com/office/word/2010/wordprocessingInk" xmlns:wne="http://schemas.microsoft.com/office/word/2006/wordml" xmlns:wps="http://schemas.microsoft.com/office/word/2010/wordprocessingShape" mc:Ignorable="w14 w15 wp14">
-  <w:abstractNum w:abstractNumId="0">
+<w:numbering xmlns:wpc="http://schemas.microsoft.com/office/word/2010/wordprocessingCanvas" xmlns:cx="http://schemas.microsoft.com/office/drawing/2014/chartex" xmlns:cx1="http://schemas.microsoft.com/office/drawing/2015/9/8/chartex" xmlns:cx2="http://schemas.microsoft.com/office/drawing/2015/10/21/chartex" xmlns:cx3="http://schemas.microsoft.com/office/drawing/2016/5/9/chartex" xmlns:cx4="http://schemas.microsoft.com/office/drawing/2016/5/10/chartex" xmlns:cx5="http://schemas.microsoft.com/office/drawing/2016/5/11/chartex" xmlns:cx6="http://schemas.microsoft.com/office/drawing/2016/5/12/chartex" xmlns:cx7="http://schemas.microsoft.com/office/drawing/2016/5/13/chartex" xmlns:cx8="http://schemas.microsoft.com/office/drawing/2016/5/14/chartex" xmlns:mc="http://schemas.openxmlformats.org/markup-compatibility/2006" xmlns:aink="http://schemas.microsoft.com/office/drawing/2016/ink" xmlns:am3d="http://schemas.microsoft.com/office/drawing/2017/model3d" xmlns:o="urn:schemas-microsoft-com:office:office" xmlns:r="http://schemas.openxmlformats.org/officeDocument/2006/relationships" xmlns:m="http://schemas.openxmlformats.org/officeDocument/2006/math" xmlns:v="urn:schemas-microsoft-com:vml" xmlns:wp14="http://schemas.microsoft.com/office/word/2010/wordprocessingDrawing" xmlns:wp="http://schemas.openxmlformats.org/drawingml/2006/wordprocessingDrawing" xmlns:w10="urn:schemas-microsoft-com:office:word" xmlns:w="http://schemas.openxmlformats.org/wordprocessingml/2006/main" xmlns:w14="http://schemas.microsoft.com/office/word/2010/wordml" xmlns:w15="http://schemas.microsoft.com/office/word/2012/wordml" xmlns:w16cid="http://schemas.microsoft.com/office/word/2016/wordml/cid" xmlns:w16se="http://schemas.microsoft.com/office/word/2015/wordml/symex" xmlns:wpg="http://schemas.microsoft.com/office/word/2010/wordprocessingGroup" xmlns:wpi="http://schemas.microsoft.com/office/word/2010/wordprocessingInk" xmlns:wne="http://schemas.microsoft.com/office/word/2006/wordml" xmlns:wps="http://schemas.microsoft.com/office/word/2010/wordprocessingShape" mc:Ignorable="w14 w15 w16se w16cid wp14">
+  <w:abstractNum w:abstractNumId="0" w15:restartNumberingAfterBreak="0">
     <w:nsid w:val="080E3C02"/>
     <w:multiLevelType w:val="multilevel"/>
     <w:tmpl w:val="96E65DAC"/>
@@ -555,7 +1382,7 @@
       </w:rPr>
     </w:lvl>
   </w:abstractNum>
-  <w:abstractNum w:abstractNumId="1">
+  <w:abstractNum w:abstractNumId="1" w15:restartNumberingAfterBreak="0">
     <w:nsid w:val="0B002B47"/>
     <w:multiLevelType w:val="multilevel"/>
     <w:tmpl w:val="06E6DE12"/>
@@ -704,7 +1531,7 @@
       </w:rPr>
     </w:lvl>
   </w:abstractNum>
-  <w:abstractNum w:abstractNumId="2">
+  <w:abstractNum w:abstractNumId="2" w15:restartNumberingAfterBreak="0">
     <w:nsid w:val="0B770AAF"/>
     <w:multiLevelType w:val="multilevel"/>
     <w:tmpl w:val="14EE66C6"/>
@@ -853,7 +1680,7 @@
       </w:rPr>
     </w:lvl>
   </w:abstractNum>
-  <w:abstractNum w:abstractNumId="3">
+  <w:abstractNum w:abstractNumId="3" w15:restartNumberingAfterBreak="0">
     <w:nsid w:val="0D6F7AB8"/>
     <w:multiLevelType w:val="multilevel"/>
     <w:tmpl w:val="60E46708"/>
@@ -1018,7 +1845,7 @@
 </file>
 
 <file path=word/styles.xml><?xml version="1.0" encoding="utf-8"?>
-<w:styles xmlns:mc="http://schemas.openxmlformats.org/markup-compatibility/2006" xmlns:r="http://schemas.openxmlformats.org/officeDocument/2006/relationships" xmlns:w="http://schemas.openxmlformats.org/wordprocessingml/2006/main" xmlns:w14="http://schemas.microsoft.com/office/word/2010/wordml" xmlns:w15="http://schemas.microsoft.com/office/word/2012/wordml" mc:Ignorable="w14 w15">
+<w:styles xmlns:mc="http://schemas.openxmlformats.org/markup-compatibility/2006" xmlns:r="http://schemas.openxmlformats.org/officeDocument/2006/relationships" xmlns:w="http://schemas.openxmlformats.org/wordprocessingml/2006/main" xmlns:w14="http://schemas.microsoft.com/office/word/2010/wordml" xmlns:w15="http://schemas.microsoft.com/office/word/2012/wordml" xmlns:w16cid="http://schemas.microsoft.com/office/word/2016/wordml/cid" xmlns:w16se="http://schemas.microsoft.com/office/word/2015/wordml/symex" mc:Ignorable="w14 w15 w16se w16cid">
   <w:docDefaults>
     <w:rPrDefault>
       <w:rPr>
@@ -1030,7 +1857,7 @@
     </w:rPrDefault>
     <w:pPrDefault/>
   </w:docDefaults>
-  <w:latentStyles w:defLockedState="0" w:defUIPriority="99" w:defSemiHidden="0" w:defUnhideWhenUsed="0" w:defQFormat="0" w:count="380">
+  <w:latentStyles w:defLockedState="0" w:defUIPriority="99" w:defSemiHidden="0" w:defUnhideWhenUsed="0" w:defQFormat="0" w:count="375">
     <w:lsdException w:name="Normal" w:uiPriority="0" w:qFormat="1"/>
     <w:lsdException w:name="heading 1" w:uiPriority="9" w:qFormat="1"/>
     <w:lsdException w:name="heading 2" w:semiHidden="1" w:uiPriority="9" w:unhideWhenUsed="1" w:qFormat="1"/>
@@ -1187,15 +2014,6 @@
     <w:lsdException w:name="Balloon Text" w:semiHidden="1" w:unhideWhenUsed="1"/>
     <w:lsdException w:name="Table Grid" w:uiPriority="39"/>
     <w:lsdException w:name="Table Theme" w:semiHidden="1" w:unhideWhenUsed="1"/>
-    <w:lsdException w:name="Note Level 1" w:semiHidden="1" w:unhideWhenUsed="1"/>
-    <w:lsdException w:name="Note Level 2" w:semiHidden="1" w:unhideWhenUsed="1"/>
-    <w:lsdException w:name="Note Level 3" w:semiHidden="1" w:unhideWhenUsed="1"/>
-    <w:lsdException w:name="Note Level 4" w:semiHidden="1" w:unhideWhenUsed="1"/>
-    <w:lsdException w:name="Note Level 5" w:semiHidden="1" w:unhideWhenUsed="1"/>
-    <w:lsdException w:name="Note Level 6" w:semiHidden="1" w:unhideWhenUsed="1"/>
-    <w:lsdException w:name="Note Level 7" w:semiHidden="1" w:unhideWhenUsed="1"/>
-    <w:lsdException w:name="Note Level 8" w:semiHidden="1" w:unhideWhenUsed="1"/>
-    <w:lsdException w:name="Note Level 9" w:semiHidden="1" w:unhideWhenUsed="1"/>
     <w:lsdException w:name="Placeholder Text" w:semiHidden="1"/>
     <w:lsdException w:name="No Spacing" w:uiPriority="1" w:qFormat="1"/>
     <w:lsdException w:name="Light Shading" w:uiPriority="60"/>
@@ -1469,6 +2287,11 @@
       <w:u w:val="single"/>
     </w:rPr>
   </w:style>
+  <w:style w:type="character" w:customStyle="1" w:styleId="50f4">
+    <w:name w:val="_50f4"/>
+    <w:basedOn w:val="DefaultParagraphFont"/>
+    <w:rsid w:val="00A17160"/>
+  </w:style>
 </w:styles>
 </file>
 

</xml_diff>